<commit_message>
Deploying to gh-pages from @ Bibek-Luitel/bibek-luitel.github.io@4ea9c273a73dc1efff47f7c225b7302dabdf8564 🚀
</commit_message>
<xml_diff>
--- a/assets/pdf/cv_academic_bibekluitel.docx
+++ b/assets/pdf/cv_academic_bibekluitel.docx
@@ -262,7 +262,7 @@
           </mc:Choice>
           <mc:Fallback>
             <w:pict>
-              <v:shape w14:anchorId="06905899" id="Graphic 5" o:spid="_x0000_s1026" style="position:absolute;margin-left:1in;margin-top:13.5pt;width:468pt;height:.1pt;z-index:-15728128;visibility:visible;mso-wrap-style:square;mso-wrap-distance-left:0;mso-wrap-distance-top:0;mso-wrap-distance-right:0;mso-wrap-distance-bottom:0;mso-position-horizontal:absolute;mso-position-horizontal-relative:page;mso-position-vertical:absolute;mso-position-vertical-relative:text;v-text-anchor:top" coordsize="5943600,1270" o:gfxdata="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" path="m5943600,l,,,1270r5943600,l5943600,xe" fillcolor="#9f9f9f" stroked="f">
+              <v:shape w14:anchorId="4E985217" id="Graphic 5" o:spid="_x0000_s1026" style="position:absolute;margin-left:1in;margin-top:13.5pt;width:468pt;height:.1pt;z-index:-15728128;visibility:visible;mso-wrap-style:square;mso-wrap-distance-left:0;mso-wrap-distance-top:0;mso-wrap-distance-right:0;mso-wrap-distance-bottom:0;mso-position-horizontal:absolute;mso-position-horizontal-relative:page;mso-position-vertical:absolute;mso-position-vertical-relative:text;v-text-anchor:top" coordsize="5943600,1270" o:gfxdata="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" path="m5943600,l,,,1270r5943600,l5943600,xe" fillcolor="#9f9f9f" stroked="f">
                 <v:path arrowok="t"/>
                 <w10:wrap type="topAndBottom" anchorx="page"/>
               </v:shape>
@@ -876,7 +876,7 @@
           </mc:Choice>
           <mc:Fallback>
             <w:pict>
-              <v:shape w14:anchorId="0E166B00" id="Graphic 6" o:spid="_x0000_s1026" style="position:absolute;margin-left:1in;margin-top:26.55pt;width:468pt;height:.1pt;z-index:-15727616;visibility:visible;mso-wrap-style:square;mso-wrap-distance-left:0;mso-wrap-distance-top:0;mso-wrap-distance-right:0;mso-wrap-distance-bottom:0;mso-position-horizontal:absolute;mso-position-horizontal-relative:page;mso-position-vertical:absolute;mso-position-vertical-relative:text;v-text-anchor:top" coordsize="5943600,1270" o:gfxdata="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" path="m5943600,l,,,1270r5943600,l5943600,xe" fillcolor="#9f9f9f" stroked="f">
+              <v:shape w14:anchorId="6292DFD0" id="Graphic 6" o:spid="_x0000_s1026" style="position:absolute;margin-left:1in;margin-top:26.55pt;width:468pt;height:.1pt;z-index:-15727616;visibility:visible;mso-wrap-style:square;mso-wrap-distance-left:0;mso-wrap-distance-top:0;mso-wrap-distance-right:0;mso-wrap-distance-bottom:0;mso-position-horizontal:absolute;mso-position-horizontal-relative:page;mso-position-vertical:absolute;mso-position-vertical-relative:text;v-text-anchor:top" coordsize="5943600,1270" o:gfxdata="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" path="m5943600,l,,,1270r5943600,l5943600,xe" fillcolor="#9f9f9f" stroked="f">
                 <v:path arrowok="t"/>
                 <w10:wrap type="topAndBottom" anchorx="page"/>
               </v:shape>
@@ -1434,7 +1434,7 @@
           </mc:Choice>
           <mc:Fallback>
             <w:pict>
-              <v:group w14:anchorId="23EFFDFA" id="Group 7" o:spid="_x0000_s1026" style="width:468pt;height:.1pt;mso-position-horizontal-relative:char;mso-position-vertical-relative:line" coordsize="59436,12" o:gfxdata="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">
+              <v:group w14:anchorId="44127AF8" id="Group 7" o:spid="_x0000_s1026" style="width:468pt;height:.1pt;mso-position-horizontal-relative:char;mso-position-vertical-relative:line" coordsize="59436,12" o:gfxdata="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">
                 <v:shape id="Graphic 8" o:spid="_x0000_s1027" style="position:absolute;width:59436;height:12;visibility:visible;mso-wrap-style:square;v-text-anchor:top" coordsize="5943600,1270" o:gfxdata="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" path="m5943600,l,,,1270r5943600,l5943600,xe" fillcolor="#9f9f9f" stroked="f">
                   <v:path arrowok="t"/>
                 </v:shape>
@@ -10610,7 +10610,7 @@
           </mc:Choice>
           <mc:Fallback>
             <w:pict>
-              <v:shape w14:anchorId="6D5CCE45" id="Graphic 9" o:spid="_x0000_s1026" style="position:absolute;margin-left:68.65pt;margin-top:13.65pt;width:468pt;height:.1pt;z-index:-15726592;visibility:visible;mso-wrap-style:square;mso-wrap-distance-left:0;mso-wrap-distance-top:0;mso-wrap-distance-right:0;mso-wrap-distance-bottom:0;mso-position-horizontal:absolute;mso-position-horizontal-relative:page;mso-position-vertical:absolute;mso-position-vertical-relative:text;v-text-anchor:top" coordsize="5943600,1270" o:gfxdata="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" path="m5943600,l,,,1269r5943600,l5943600,xe" fillcolor="#9f9f9f" stroked="f">
+              <v:shape w14:anchorId="5F4F6F84" id="Graphic 9" o:spid="_x0000_s1026" style="position:absolute;margin-left:68.65pt;margin-top:13.65pt;width:468pt;height:.1pt;z-index:-15726592;visibility:visible;mso-wrap-style:square;mso-wrap-distance-left:0;mso-wrap-distance-top:0;mso-wrap-distance-right:0;mso-wrap-distance-bottom:0;mso-position-horizontal:absolute;mso-position-horizontal-relative:page;mso-position-vertical:absolute;mso-position-vertical-relative:text;v-text-anchor:top" coordsize="5943600,1270" o:gfxdata="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" path="m5943600,l,,,1269r5943600,l5943600,xe" fillcolor="#9f9f9f" stroked="f">
                 <v:path arrowok="t"/>
                 <w10:wrap type="topAndBottom" anchorx="page"/>
               </v:shape>
@@ -14193,7 +14193,7 @@
           </mc:Choice>
           <mc:Fallback>
             <w:pict>
-              <v:shape w14:anchorId="3E6754FD" id="Graphic 10" o:spid="_x0000_s1026" style="position:absolute;margin-left:1in;margin-top:26.15pt;width:468pt;height:.1pt;z-index:-15726080;visibility:visible;mso-wrap-style:square;mso-wrap-distance-left:0;mso-wrap-distance-top:0;mso-wrap-distance-right:0;mso-wrap-distance-bottom:0;mso-position-horizontal:absolute;mso-position-horizontal-relative:page;mso-position-vertical:absolute;mso-position-vertical-relative:text;v-text-anchor:top" coordsize="5943600,1270" o:gfxdata="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" path="m5943600,l,,,1270r5943600,l5943600,xe" fillcolor="#9f9f9f" stroked="f">
+              <v:shape w14:anchorId="4A2329AA" id="Graphic 10" o:spid="_x0000_s1026" style="position:absolute;margin-left:1in;margin-top:26.15pt;width:468pt;height:.1pt;z-index:-15726080;visibility:visible;mso-wrap-style:square;mso-wrap-distance-left:0;mso-wrap-distance-top:0;mso-wrap-distance-right:0;mso-wrap-distance-bottom:0;mso-position-horizontal:absolute;mso-position-horizontal-relative:page;mso-position-vertical:absolute;mso-position-vertical-relative:text;v-text-anchor:top" coordsize="5943600,1270" o:gfxdata="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" path="m5943600,l,,,1270r5943600,l5943600,xe" fillcolor="#9f9f9f" stroked="f">
                 <v:path arrowok="t"/>
                 <w10:wrap type="topAndBottom" anchorx="page"/>
               </v:shape>
@@ -14470,7 +14470,7 @@
           </mc:Choice>
           <mc:Fallback>
             <w:pict>
-              <v:shape w14:anchorId="4FA20131" id="Graphic 11" o:spid="_x0000_s1026" style="position:absolute;margin-left:1in;margin-top:13.7pt;width:468pt;height:.1pt;z-index:-15725568;visibility:visible;mso-wrap-style:square;mso-wrap-distance-left:0;mso-wrap-distance-top:0;mso-wrap-distance-right:0;mso-wrap-distance-bottom:0;mso-position-horizontal:absolute;mso-position-horizontal-relative:page;mso-position-vertical:absolute;mso-position-vertical-relative:text;v-text-anchor:top" coordsize="5943600,1270" o:gfxdata="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" path="m5943600,l,,,1269r5943600,l5943600,xe" fillcolor="#9f9f9f" stroked="f">
+              <v:shape w14:anchorId="713D4BC3" id="Graphic 11" o:spid="_x0000_s1026" style="position:absolute;margin-left:1in;margin-top:13.7pt;width:468pt;height:.1pt;z-index:-15725568;visibility:visible;mso-wrap-style:square;mso-wrap-distance-left:0;mso-wrap-distance-top:0;mso-wrap-distance-right:0;mso-wrap-distance-bottom:0;mso-position-horizontal:absolute;mso-position-horizontal-relative:page;mso-position-vertical:absolute;mso-position-vertical-relative:text;v-text-anchor:top" coordsize="5943600,1270" o:gfxdata="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" path="m5943600,l,,,1269r5943600,l5943600,xe" fillcolor="#9f9f9f" stroked="f">
                 <v:path arrowok="t"/>
                 <w10:wrap type="topAndBottom" anchorx="page"/>
               </v:shape>
@@ -15462,6 +15462,16 @@
       </w:r>
       <w:r>
         <w:t xml:space="preserve">(AERA) </w:t>
+      </w:r>
+    </w:p>
+    <w:p>
+      <w:pPr>
+        <w:pStyle w:val="BodyText"/>
+        <w:spacing w:line="276" w:lineRule="auto"/>
+        <w:ind w:left="360" w:right="4292"/>
+      </w:pPr>
+      <w:r>
+        <w:t>Southwest Educational Research Association (SERA)</w:t>
       </w:r>
     </w:p>
     <w:p>

</xml_diff>